<commit_message>
FMP FInal Report 1.0.8
As well as the previous version on this report, along with an update to
the version of the logbook being used in this report, as well as a
diagram.
</commit_message>
<xml_diff>
--- a/Final Major Project/Final Report/James Moran - FMP - Logbook 1.0.42.docx
+++ b/Final Major Project/Final Report/James Moran - FMP - Logbook 1.0.42.docx
@@ -1,6 +1,6 @@
 
 <file path=word/document.xml><?xml version="1.0" encoding="utf-8"?>
-<w:document xmlns:wpc="http://schemas.microsoft.com/office/word/2010/wordprocessingCanvas" xmlns:cx="http://schemas.microsoft.com/office/drawing/2014/chartex" xmlns:cx1="http://schemas.microsoft.com/office/drawing/2015/9/8/chartex" xmlns:mc="http://schemas.openxmlformats.org/markup-compatibility/2006" xmlns:o="urn:schemas-microsoft-com:office:office" xmlns:r="http://schemas.openxmlformats.org/officeDocument/2006/relationships" xmlns:m="http://schemas.openxmlformats.org/officeDocument/2006/math" xmlns:v="urn:schemas-microsoft-com:vml" xmlns:wp14="http://schemas.microsoft.com/office/word/2010/wordprocessingDrawing" xmlns:wp="http://schemas.openxmlformats.org/drawingml/2006/wordprocessingDrawing" xmlns:w10="urn:schemas-microsoft-com:office:word" xmlns:w="http://schemas.openxmlformats.org/wordprocessingml/2006/main" xmlns:w14="http://schemas.microsoft.com/office/word/2010/wordml" xmlns:w15="http://schemas.microsoft.com/office/word/2012/wordml" xmlns:w16se="http://schemas.microsoft.com/office/word/2015/wordml/symex" xmlns:wpg="http://schemas.microsoft.com/office/word/2010/wordprocessingGroup" xmlns:wpi="http://schemas.microsoft.com/office/word/2010/wordprocessingInk" xmlns:wne="http://schemas.microsoft.com/office/word/2006/wordml" xmlns:wps="http://schemas.microsoft.com/office/word/2010/wordprocessingShape" mc:Ignorable="w14 w15 w16se wp14">
+<w:document xmlns:wpc="http://schemas.microsoft.com/office/word/2010/wordprocessingCanvas" xmlns:cx="http://schemas.microsoft.com/office/drawing/2014/chartex" xmlns:cx1="http://schemas.microsoft.com/office/drawing/2015/9/8/chartex" xmlns:cx2="http://schemas.microsoft.com/office/drawing/2015/10/21/chartex" xmlns:cx3="http://schemas.microsoft.com/office/drawing/2016/5/9/chartex" xmlns:cx4="http://schemas.microsoft.com/office/drawing/2016/5/10/chartex" xmlns:cx5="http://schemas.microsoft.com/office/drawing/2016/5/11/chartex" xmlns:cx6="http://schemas.microsoft.com/office/drawing/2016/5/12/chartex" xmlns:cx7="http://schemas.microsoft.com/office/drawing/2016/5/13/chartex" xmlns:cx8="http://schemas.microsoft.com/office/drawing/2016/5/14/chartex" xmlns:mc="http://schemas.openxmlformats.org/markup-compatibility/2006" xmlns:aink="http://schemas.microsoft.com/office/drawing/2016/ink" xmlns:am3d="http://schemas.microsoft.com/office/drawing/2017/model3d" xmlns:o="urn:schemas-microsoft-com:office:office" xmlns:r="http://schemas.openxmlformats.org/officeDocument/2006/relationships" xmlns:m="http://schemas.openxmlformats.org/officeDocument/2006/math" xmlns:v="urn:schemas-microsoft-com:vml" xmlns:wp14="http://schemas.microsoft.com/office/word/2010/wordprocessingDrawing" xmlns:wp="http://schemas.openxmlformats.org/drawingml/2006/wordprocessingDrawing" xmlns:w10="urn:schemas-microsoft-com:office:word" xmlns:w="http://schemas.openxmlformats.org/wordprocessingml/2006/main" xmlns:w14="http://schemas.microsoft.com/office/word/2010/wordml" xmlns:w15="http://schemas.microsoft.com/office/word/2012/wordml" xmlns:w16cid="http://schemas.microsoft.com/office/word/2016/wordml/cid" xmlns:w16se="http://schemas.microsoft.com/office/word/2015/wordml/symex" xmlns:wpg="http://schemas.microsoft.com/office/word/2010/wordprocessingGroup" xmlns:wpi="http://schemas.microsoft.com/office/word/2010/wordprocessingInk" xmlns:wne="http://schemas.microsoft.com/office/word/2006/wordml" xmlns:wps="http://schemas.microsoft.com/office/word/2010/wordprocessingShape" mc:Ignorable="w14 w15 w16se w16cid wp14">
   <w:body>
     <w:sdt>
       <w:sdtPr>
@@ -439,11 +439,10 @@
               </mc:Choice>
               <mc:Fallback>
                 <w:pict>
-                  <v:rect w14:anchorId="7B5B3834" id="Rectangle 466" o:spid="_x0000_s1028" style="position:absolute;margin-left:0;margin-top:0;width:581.4pt;height:752.4pt;z-index:-251653120;visibility:visible;mso-wrap-style:square;mso-width-percent:950;mso-height-percent:950;mso-wrap-distance-left:9pt;mso-wrap-distance-top:0;mso-wrap-distance-right:9pt;mso-wrap-distance-bottom:0;mso-position-horizontal:center;mso-position-horizontal-relative:page;mso-position-vertical:center;mso-position-vertical-relative:page;mso-width-percent:950;mso-height-percent:950;mso-width-relative:page;mso-height-relative:page;v-text-anchor:middle" o:gfxdata="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" fillcolor="#d9e2f3 [660]" stroked="f" strokeweight="1pt">
+                  <v:rect w14:anchorId="7B5B3834" id="Rectangle 466" o:spid="_x0000_s1028" style="position:absolute;margin-left:0;margin-top:0;width:581.4pt;height:752.4pt;z-index:-251653120;visibility:visible;mso-wrap-style:square;mso-width-percent:950;mso-height-percent:950;mso-wrap-distance-left:9pt;mso-wrap-distance-top:0;mso-wrap-distance-right:9pt;mso-wrap-distance-bottom:0;mso-position-horizontal:center;mso-position-horizontal-relative:page;mso-position-vertical:center;mso-position-vertical-relative:page;mso-width-percent:950;mso-height-percent:950;mso-width-relative:page;mso-height-relative:page;v-text-anchor:middle" o:gfxdata="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" fillcolor="#d9e2f3 [660]" stroked="f" strokeweight="1pt">
                     <v:fill color2="#8eaadb [1940]" rotate="t" focus="100%" type="gradient">
                       <o:fill v:ext="view" type="gradientUnscaled"/>
                     </v:fill>
-                    <v:path arrowok="t"/>
                     <v:textbox inset="21.6pt,,21.6pt">
                       <w:txbxContent>
                         <w:p/>
@@ -551,7 +550,7 @@
                   </wp:anchor>
                 </w:drawing>
               </mc:Choice>
-              <mc:Fallback xmlns:w16cid="http://schemas.microsoft.com/office/word/2016/wordml/cid" xmlns:am3d="http://schemas.microsoft.com/office/drawing/2017/model3d" xmlns:aink="http://schemas.microsoft.com/office/drawing/2016/ink" xmlns:cx8="http://schemas.microsoft.com/office/drawing/2016/5/14/chartex" xmlns:cx7="http://schemas.microsoft.com/office/drawing/2016/5/13/chartex" xmlns:cx6="http://schemas.microsoft.com/office/drawing/2016/5/12/chartex" xmlns:cx5="http://schemas.microsoft.com/office/drawing/2016/5/11/chartex" xmlns:cx4="http://schemas.microsoft.com/office/drawing/2016/5/10/chartex" xmlns:cx3="http://schemas.microsoft.com/office/drawing/2016/5/9/chartex" xmlns:cx2="http://schemas.microsoft.com/office/drawing/2015/10/21/chartex">
+              <mc:Fallback>
                 <w:pict>
                   <v:rect w14:anchorId="721DC515" id="Rectangle 468" o:spid="_x0000_s1026" style="position:absolute;margin-left:0;margin-top:0;width:244.8pt;height:554.4pt;z-index:251659264;visibility:visible;mso-wrap-style:square;mso-width-percent:400;mso-height-percent:700;mso-left-percent:440;mso-top-percent:25;mso-wrap-distance-left:9pt;mso-wrap-distance-top:0;mso-wrap-distance-right:9pt;mso-wrap-distance-bottom:0;mso-position-horizontal-relative:page;mso-position-vertical-relative:page;mso-width-percent:400;mso-height-percent:700;mso-left-percent:440;mso-top-percent:25;mso-width-relative:page;mso-height-relative:page;v-text-anchor:middle" o:gfxdata="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" fillcolor="white [3212]" strokecolor="#747070 [1614]" strokeweight="1.25pt">
                     <w10:wrap anchorx="page" anchory="page"/>
@@ -649,7 +648,7 @@
                   </wp:anchor>
                 </w:drawing>
               </mc:Choice>
-              <mc:Fallback xmlns:w16cid="http://schemas.microsoft.com/office/word/2016/wordml/cid" xmlns:am3d="http://schemas.microsoft.com/office/drawing/2017/model3d" xmlns:aink="http://schemas.microsoft.com/office/drawing/2016/ink" xmlns:cx8="http://schemas.microsoft.com/office/drawing/2016/5/14/chartex" xmlns:cx7="http://schemas.microsoft.com/office/drawing/2016/5/13/chartex" xmlns:cx6="http://schemas.microsoft.com/office/drawing/2016/5/12/chartex" xmlns:cx5="http://schemas.microsoft.com/office/drawing/2016/5/11/chartex" xmlns:cx4="http://schemas.microsoft.com/office/drawing/2016/5/10/chartex" xmlns:cx3="http://schemas.microsoft.com/office/drawing/2016/5/9/chartex" xmlns:cx2="http://schemas.microsoft.com/office/drawing/2015/10/21/chartex">
+              <mc:Fallback>
                 <w:pict>
                   <v:rect w14:anchorId="4283EB26" id="Rectangle 469" o:spid="_x0000_s1026" style="position:absolute;margin-left:0;margin-top:0;width:226.45pt;height:9.35pt;z-index:251662336;visibility:visible;mso-wrap-style:square;mso-width-percent:370;mso-height-percent:0;mso-left-percent:455;mso-top-percent:690;mso-wrap-distance-left:9pt;mso-wrap-distance-top:0;mso-wrap-distance-right:9pt;mso-wrap-distance-bottom:0;mso-position-horizontal-relative:page;mso-position-vertical-relative:page;mso-width-percent:370;mso-height-percent:0;mso-left-percent:455;mso-top-percent:690;mso-width-relative:page;mso-height-relative:margin;v-text-anchor:middle" o:gfxdata="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" fillcolor="#4472c4 [3204]" stroked="f" strokeweight="1pt">
                     <w10:wrap anchorx="page" anchory="page"/>
@@ -2542,12 +2541,13 @@
     </w:p>
     <w:p>
       <w:pPr>
-        <w:pStyle w:val="Heading1"/>
+        <w:pStyle w:val="Heading2"/>
         <w:rPr>
           <w:lang w:val="en-GB"/>
         </w:rPr>
       </w:pPr>
       <w:bookmarkStart w:id="0" w:name="_Toc512512875"/>
+      <w:bookmarkStart w:id="1" w:name="_Hlk512772400"/>
       <w:r>
         <w:rPr>
           <w:lang w:val="en-GB"/>
@@ -5454,12 +5454,12 @@
     </w:p>
     <w:p>
       <w:pPr>
-        <w:pStyle w:val="Heading1"/>
-        <w:rPr>
-          <w:lang w:val="en-GB"/>
-        </w:rPr>
-      </w:pPr>
-      <w:bookmarkStart w:id="1" w:name="_Toc512512876"/>
+        <w:pStyle w:val="Heading2"/>
+        <w:rPr>
+          <w:lang w:val="en-GB"/>
+        </w:rPr>
+      </w:pPr>
+      <w:bookmarkStart w:id="2" w:name="_Toc512512876"/>
       <w:r>
         <w:rPr>
           <w:lang w:val="en-GB"/>
@@ -5467,7 +5467,7 @@
         <w:lastRenderedPageBreak/>
         <w:t>Setting-Up a Plugin in Unreal Engine 4 (UE4)</w:t>
       </w:r>
-      <w:bookmarkEnd w:id="1"/>
+      <w:bookmarkEnd w:id="2"/>
     </w:p>
     <w:p>
       <w:pPr>
@@ -6450,12 +6450,12 @@
     </w:p>
     <w:p>
       <w:pPr>
-        <w:pStyle w:val="Heading1"/>
-        <w:rPr>
-          <w:lang w:val="en-GB"/>
-        </w:rPr>
-      </w:pPr>
-      <w:bookmarkStart w:id="2" w:name="_Toc512512877"/>
+        <w:pStyle w:val="Heading2"/>
+        <w:rPr>
+          <w:lang w:val="en-GB"/>
+        </w:rPr>
+      </w:pPr>
+      <w:bookmarkStart w:id="3" w:name="_Toc512512877"/>
       <w:r>
         <w:rPr>
           <w:lang w:val="en-GB"/>
@@ -6463,7 +6463,7 @@
         <w:lastRenderedPageBreak/>
         <w:t>Balanced FPS Level Generation System</w:t>
       </w:r>
-      <w:bookmarkEnd w:id="2"/>
+      <w:bookmarkEnd w:id="3"/>
       <w:r>
         <w:rPr>
           <w:lang w:val="en-GB"/>
@@ -7435,7 +7435,7 @@
           <w:lang w:val="en-GB"/>
         </w:rPr>
       </w:pPr>
-      <w:bookmarkStart w:id="3" w:name="_Toc512512878"/>
+      <w:bookmarkStart w:id="4" w:name="_Toc512512878"/>
       <w:r>
         <w:rPr>
           <w:noProof/>
@@ -7510,7 +7510,7 @@
         </w:rPr>
         <w:t>First Row</w:t>
       </w:r>
-      <w:bookmarkEnd w:id="3"/>
+      <w:bookmarkEnd w:id="4"/>
     </w:p>
     <w:p>
       <w:pPr>
@@ -7694,14 +7694,14 @@
           <w:lang w:val="en-GB"/>
         </w:rPr>
       </w:pPr>
-      <w:bookmarkStart w:id="4" w:name="_Toc512512879"/>
+      <w:bookmarkStart w:id="5" w:name="_Toc512512879"/>
       <w:r>
         <w:rPr>
           <w:lang w:val="en-GB"/>
         </w:rPr>
         <w:t>Second Row</w:t>
       </w:r>
-      <w:bookmarkEnd w:id="4"/>
+      <w:bookmarkEnd w:id="5"/>
     </w:p>
     <w:p>
       <w:pPr>
@@ -7918,14 +7918,14 @@
           <w:lang w:val="en-GB"/>
         </w:rPr>
       </w:pPr>
-      <w:bookmarkStart w:id="5" w:name="_Toc512512880"/>
+      <w:bookmarkStart w:id="6" w:name="_Toc512512880"/>
       <w:r>
         <w:rPr>
           <w:lang w:val="en-GB"/>
         </w:rPr>
         <w:t>Third Row</w:t>
       </w:r>
-      <w:bookmarkEnd w:id="5"/>
+      <w:bookmarkEnd w:id="6"/>
     </w:p>
     <w:p>
       <w:pPr>
@@ -8204,12 +8204,12 @@
     </w:p>
     <w:p>
       <w:pPr>
-        <w:pStyle w:val="Heading1"/>
-        <w:rPr>
-          <w:lang w:val="en-GB"/>
-        </w:rPr>
-      </w:pPr>
-      <w:bookmarkStart w:id="6" w:name="_Toc512512881"/>
+        <w:pStyle w:val="Heading2"/>
+        <w:rPr>
+          <w:lang w:val="en-GB"/>
+        </w:rPr>
+      </w:pPr>
+      <w:bookmarkStart w:id="7" w:name="_Toc512512881"/>
       <w:r>
         <w:rPr>
           <w:lang w:val="en-GB"/>
@@ -8235,7 +8235,7 @@
         </w:rPr>
         <w:t>Implementation</w:t>
       </w:r>
-      <w:bookmarkEnd w:id="6"/>
+      <w:bookmarkEnd w:id="7"/>
     </w:p>
     <w:p>
       <w:pPr>
@@ -8608,12 +8608,12 @@
     </w:p>
     <w:p>
       <w:pPr>
-        <w:pStyle w:val="Heading1"/>
-        <w:rPr>
-          <w:lang w:val="en-GB"/>
-        </w:rPr>
-      </w:pPr>
-      <w:bookmarkStart w:id="7" w:name="_Toc512512882"/>
+        <w:pStyle w:val="Heading2"/>
+        <w:rPr>
+          <w:lang w:val="en-GB"/>
+        </w:rPr>
+      </w:pPr>
+      <w:bookmarkStart w:id="8" w:name="_Toc512512882"/>
       <w:r>
         <w:rPr>
           <w:lang w:val="en-GB"/>
@@ -8621,7 +8621,7 @@
         <w:lastRenderedPageBreak/>
         <w:t>Improvements to the First Prototype</w:t>
       </w:r>
-      <w:bookmarkEnd w:id="7"/>
+      <w:bookmarkEnd w:id="8"/>
     </w:p>
     <w:p>
       <w:pPr>
@@ -8735,12 +8735,12 @@
     </w:p>
     <w:p>
       <w:pPr>
-        <w:pStyle w:val="Heading2"/>
-        <w:rPr>
-          <w:lang w:val="en-GB"/>
-        </w:rPr>
-      </w:pPr>
-      <w:bookmarkStart w:id="8" w:name="_Toc512512883"/>
+        <w:pStyle w:val="Heading3"/>
+        <w:rPr>
+          <w:lang w:val="en-GB"/>
+        </w:rPr>
+      </w:pPr>
+      <w:bookmarkStart w:id="9" w:name="_Toc512512883"/>
       <w:r>
         <w:rPr>
           <w:lang w:val="en-GB"/>
@@ -8753,7 +8753,7 @@
         </w:rPr>
         <w:t>: First Phase</w:t>
       </w:r>
-      <w:bookmarkEnd w:id="8"/>
+      <w:bookmarkEnd w:id="9"/>
     </w:p>
     <w:p>
       <w:pPr>
@@ -9055,14 +9055,7 @@
         <w:rPr>
           <w:lang w:val="en-GB"/>
         </w:rPr>
-        <w:t xml:space="preserve">, or there is an object with a height </w:t>
-      </w:r>
-      <w:r>
-        <w:rPr>
-          <w:lang w:val="en-GB"/>
-        </w:rPr>
-        <w:lastRenderedPageBreak/>
-        <w:t>half or less than half of a Player’s maximum jump height,</w:t>
+        <w:t>, or there is an object with a height half or less than half of a Player’s maximum jump height,</w:t>
       </w:r>
       <w:r>
         <w:rPr>
@@ -9432,10 +9425,18 @@
           <w:lang w:val="en-GB"/>
         </w:rPr>
       </w:pPr>
-      <w:r>
-        <w:rPr>
-          <w:lang w:val="en-GB"/>
-        </w:rPr>
+    </w:p>
+    <w:p>
+      <w:pPr>
+        <w:rPr>
+          <w:lang w:val="en-GB"/>
+        </w:rPr>
+      </w:pPr>
+      <w:r>
+        <w:rPr>
+          <w:lang w:val="en-GB"/>
+        </w:rPr>
+        <w:lastRenderedPageBreak/>
         <w:t>There is also logic for how edge colours match-up to each other, as shown in this table:</w:t>
       </w:r>
     </w:p>
@@ -10103,28 +10104,7 @@
         <w:rPr>
           <w:lang w:val="en-GB"/>
         </w:rPr>
-        <w:t xml:space="preserve"> </w:t>
-      </w:r>
-      <w:commentRangeStart w:id="9"/>
-      <w:r>
-        <w:rPr>
-          <w:lang w:val="en-GB"/>
-        </w:rPr>
-        <w:t>Now</w:t>
-      </w:r>
-      <w:commentRangeEnd w:id="9"/>
-      <w:r>
-        <w:rPr>
-          <w:rStyle w:val="CommentReference"/>
-          <w:lang w:val="en-GB"/>
-        </w:rPr>
-        <w:commentReference w:id="9"/>
-      </w:r>
-      <w:r>
-        <w:rPr>
-          <w:lang w:val="en-GB"/>
-        </w:rPr>
-        <w:t xml:space="preserve"> for certain Edge-Colours, there is a specific set of tiles that will match up to that set (as follows, north first, clockwise order): </w:t>
+        <w:t xml:space="preserve"> Now for certain Edge-Colours, there is a specific set of tiles that will match up to that set (as follows, north first, clockwise order): </w:t>
       </w:r>
     </w:p>
     <w:p>
@@ -10208,7 +10188,7 @@
     </w:p>
     <w:p>
       <w:pPr>
-        <w:pStyle w:val="Heading2"/>
+        <w:pStyle w:val="Heading3"/>
         <w:rPr>
           <w:lang w:val="en-GB"/>
         </w:rPr>
@@ -10328,7 +10308,7 @@
                     </pic:cNvPicPr>
                   </pic:nvPicPr>
                   <pic:blipFill rotWithShape="1">
-                    <a:blip r:embed="rId25" cstate="print">
+                    <a:blip r:embed="rId23" cstate="print">
                       <a:extLst>
                         <a:ext uri="{28A0092B-C50C-407E-A947-70E740481C1C}">
                           <a14:useLocalDpi xmlns:a14="http://schemas.microsoft.com/office/drawing/2010/main" val="0"/>
@@ -10513,7 +10493,7 @@
                     </pic:cNvPicPr>
                   </pic:nvPicPr>
                   <pic:blipFill>
-                    <a:blip r:embed="rId26" cstate="print">
+                    <a:blip r:embed="rId24" cstate="print">
                       <a:extLst>
                         <a:ext uri="{28A0092B-C50C-407E-A947-70E740481C1C}">
                           <a14:useLocalDpi xmlns:a14="http://schemas.microsoft.com/office/drawing/2010/main" val="0"/>
@@ -10806,7 +10786,7 @@
     </w:p>
     <w:p>
       <w:pPr>
-        <w:pStyle w:val="Heading3"/>
+        <w:pStyle w:val="Heading4"/>
         <w:rPr>
           <w:lang w:val="en-GB"/>
         </w:rPr>
@@ -11018,7 +10998,7 @@
                     </pic:cNvPicPr>
                   </pic:nvPicPr>
                   <pic:blipFill>
-                    <a:blip r:embed="rId27" cstate="print">
+                    <a:blip r:embed="rId25" cstate="print">
                       <a:extLst>
                         <a:ext uri="{28A0092B-C50C-407E-A947-70E740481C1C}">
                           <a14:useLocalDpi xmlns:a14="http://schemas.microsoft.com/office/drawing/2010/main" val="0"/>
@@ -11058,7 +11038,7 @@
     </w:p>
     <w:p>
       <w:pPr>
-        <w:pStyle w:val="Heading3"/>
+        <w:pStyle w:val="Heading4"/>
         <w:rPr>
           <w:lang w:val="en-GB"/>
         </w:rPr>
@@ -11355,7 +11335,7 @@
                     </pic:cNvPicPr>
                   </pic:nvPicPr>
                   <pic:blipFill>
-                    <a:blip r:embed="rId28" cstate="print">
+                    <a:blip r:embed="rId26" cstate="print">
                       <a:extLst>
                         <a:ext uri="{28A0092B-C50C-407E-A947-70E740481C1C}">
                           <a14:useLocalDpi xmlns:a14="http://schemas.microsoft.com/office/drawing/2010/main" val="0"/>
@@ -11401,8 +11381,7 @@
     </w:p>
     <w:p>
       <w:pPr>
-        <w:pStyle w:val="Heading3"/>
-        <w:ind w:left="4320" w:hanging="4320"/>
+        <w:pStyle w:val="Heading4"/>
         <w:rPr>
           <w:lang w:val="en-GB"/>
         </w:rPr>
@@ -11737,7 +11716,7 @@
                     </pic:cNvPicPr>
                   </pic:nvPicPr>
                   <pic:blipFill>
-                    <a:blip r:embed="rId29">
+                    <a:blip r:embed="rId27">
                       <a:extLst>
                         <a:ext uri="{28A0092B-C50C-407E-A947-70E740481C1C}">
                           <a14:useLocalDpi xmlns:a14="http://schemas.microsoft.com/office/drawing/2010/main" val="0"/>
@@ -11878,6 +11857,7 @@
     </w:p>
     <w:p>
       <w:pPr>
+        <w:pStyle w:val="Heading3"/>
         <w:rPr>
           <w:rStyle w:val="Heading2Char"/>
           <w:lang w:val="en-GB"/>
@@ -11956,7 +11936,7 @@
                     </pic:cNvPicPr>
                   </pic:nvPicPr>
                   <pic:blipFill>
-                    <a:blip r:embed="rId30" cstate="print">
+                    <a:blip r:embed="rId28" cstate="print">
                       <a:extLst>
                         <a:ext uri="{28A0092B-C50C-407E-A947-70E740481C1C}">
                           <a14:useLocalDpi xmlns:a14="http://schemas.microsoft.com/office/drawing/2010/main" val="0"/>
@@ -12100,7 +12080,7 @@
                     </pic:cNvPicPr>
                   </pic:nvPicPr>
                   <pic:blipFill>
-                    <a:blip r:embed="rId31" cstate="print">
+                    <a:blip r:embed="rId29" cstate="print">
                       <a:extLst>
                         <a:ext uri="{28A0092B-C50C-407E-A947-70E740481C1C}">
                           <a14:useLocalDpi xmlns:a14="http://schemas.microsoft.com/office/drawing/2010/main" val="0"/>
@@ -12296,7 +12276,7 @@
                     </pic:cNvPicPr>
                   </pic:nvPicPr>
                   <pic:blipFill>
-                    <a:blip r:embed="rId32" cstate="print">
+                    <a:blip r:embed="rId30" cstate="print">
                       <a:extLst>
                         <a:ext uri="{28A0092B-C50C-407E-A947-70E740481C1C}">
                           <a14:useLocalDpi xmlns:a14="http://schemas.microsoft.com/office/drawing/2010/main" val="0"/>
@@ -12516,7 +12496,7 @@
                     </pic:cNvPicPr>
                   </pic:nvPicPr>
                   <pic:blipFill>
-                    <a:blip r:embed="rId33" cstate="print">
+                    <a:blip r:embed="rId31" cstate="print">
                       <a:extLst>
                         <a:ext uri="{28A0092B-C50C-407E-A947-70E740481C1C}">
                           <a14:useLocalDpi xmlns:a14="http://schemas.microsoft.com/office/drawing/2010/main" val="0"/>
@@ -12726,7 +12706,7 @@
     </w:p>
     <w:p>
       <w:pPr>
-        <w:pStyle w:val="Heading1"/>
+        <w:pStyle w:val="Heading2"/>
         <w:rPr>
           <w:lang w:val="en-GB"/>
         </w:rPr>
@@ -12743,7 +12723,7 @@
     </w:p>
     <w:p>
       <w:pPr>
-        <w:pStyle w:val="Heading2"/>
+        <w:pStyle w:val="Heading3"/>
         <w:rPr>
           <w:lang w:val="en-GB"/>
         </w:rPr>
@@ -15110,7 +15090,7 @@
     </w:p>
     <w:p>
       <w:pPr>
-        <w:pStyle w:val="Heading2"/>
+        <w:pStyle w:val="Heading3"/>
         <w:rPr>
           <w:rFonts w:eastAsiaTheme="minorEastAsia"/>
           <w:lang w:val="en-GB"/>
@@ -15305,7 +15285,7 @@
                     </pic:cNvPicPr>
                   </pic:nvPicPr>
                   <pic:blipFill rotWithShape="1">
-                    <a:blip r:embed="rId34" cstate="print">
+                    <a:blip r:embed="rId32" cstate="print">
                       <a:extLst>
                         <a:ext uri="{28A0092B-C50C-407E-A947-70E740481C1C}">
                           <a14:useLocalDpi xmlns:a14="http://schemas.microsoft.com/office/drawing/2010/main" val="0"/>
@@ -15473,9 +15453,7 @@
     </w:p>
     <w:p>
       <w:pPr>
-        <w:rPr>
-          <w:lang w:val="en-GB"/>
-        </w:rPr>
+        <w:pStyle w:val="Heading2"/>
       </w:pPr>
       <w:r>
         <w:rPr>
@@ -15487,7 +15465,8 @@
       <w:r>
         <w:rPr>
           <w:rStyle w:val="Heading1Char"/>
-          <w:lang w:val="en-GB"/>
+          <w:sz w:val="26"/>
+          <w:szCs w:val="26"/>
         </w:rPr>
         <w:lastRenderedPageBreak/>
         <w:t>Software Development Analysis of Classes for the Method Detailed In: ‘Procedural Generation of Balanced Levels for a 3D Paintball Game’</w:t>
@@ -15686,32 +15665,32 @@
             <o:lock v:ext="edit" aspectratio="t"/>
           </v:shapetype>
           <v:shape id="_x0000_s1030" type="#_x0000_t75" style="position:absolute;margin-left:0;margin-top:.3pt;width:467.7pt;height:243.55pt;z-index:251676672;mso-position-horizontal:absolute;mso-position-horizontal-relative:text;mso-position-vertical:absolute;mso-position-vertical-relative:text">
+            <v:imagedata r:id="rId33" o:title=""/>
+            <w10:wrap type="square"/>
+          </v:shape>
+          <o:OLEObject Type="Embed" ProgID="Visio.Drawing.15" ShapeID="_x0000_s1030" DrawAspect="Content" ObjectID="_1586562536" r:id="rId34"/>
+        </w:object>
+      </w:r>
+    </w:p>
+    <w:p>
+      <w:pPr>
+        <w:rPr>
+          <w:lang w:val="en-GB"/>
+        </w:rPr>
+      </w:pPr>
+      <w:r>
+        <w:rPr>
+          <w:noProof/>
+          <w:lang w:val="en-GB"/>
+        </w:rPr>
+        <w:object w:dxaOrig="0" w:dyaOrig="0" w14:anchorId="59DBBF3C">
+          <v:shape id="_x0000_s1031" type="#_x0000_t75" style="position:absolute;margin-left:0;margin-top:33.25pt;width:132.75pt;height:115.65pt;z-index:251707392;mso-position-horizontal-relative:text;mso-position-vertical-relative:text">
             <v:imagedata r:id="rId35" o:title=""/>
             <w10:wrap type="square"/>
           </v:shape>
-          <o:OLEObject Type="Embed" ProgID="Visio.Drawing.15" ShapeID="_x0000_s1030" DrawAspect="Content" ObjectID="_1586347477" r:id="rId36"/>
+          <o:OLEObject Type="Embed" ProgID="Visio.Drawing.15" ShapeID="_x0000_s1031" DrawAspect="Content" ObjectID="_1586562537" r:id="rId36"/>
         </w:object>
       </w:r>
-    </w:p>
-    <w:p>
-      <w:pPr>
-        <w:rPr>
-          <w:lang w:val="en-GB"/>
-        </w:rPr>
-      </w:pPr>
-      <w:r>
-        <w:rPr>
-          <w:noProof/>
-          <w:lang w:val="en-GB"/>
-        </w:rPr>
-        <w:object w:dxaOrig="0" w:dyaOrig="0" w14:anchorId="59DBBF3C">
-          <v:shape id="_x0000_s1031" type="#_x0000_t75" style="position:absolute;margin-left:0;margin-top:33.25pt;width:132.75pt;height:115.65pt;z-index:251707392;mso-position-horizontal-relative:text;mso-position-vertical-relative:text">
-            <v:imagedata r:id="rId37" o:title=""/>
-            <w10:wrap type="square"/>
-          </v:shape>
-          <o:OLEObject Type="Embed" ProgID="Visio.Drawing.15" ShapeID="_x0000_s1031" DrawAspect="Content" ObjectID="_1586347478" r:id="rId38"/>
-        </w:object>
-      </w:r>
       <w:r>
         <w:rPr>
           <w:lang w:val="en-GB"/>
@@ -15754,6 +15733,7 @@
         </w:rPr>
       </w:pPr>
     </w:p>
+    <w:bookmarkEnd w:id="1"/>
     <w:p>
       <w:pPr>
         <w:rPr>
@@ -15802,7 +15782,15 @@
         <w:rPr>
           <w:lang w:val="en-GB"/>
         </w:rPr>
-        <w:t>The implementation for choosing an appropriate corner tile, for the corners of the level generation area:</w:t>
+        <w:t>The implementation for choosing an appropriate corner tile, for th</w:t>
+      </w:r>
+      <w:bookmarkStart w:id="21" w:name="_GoBack"/>
+      <w:bookmarkEnd w:id="21"/>
+      <w:r>
+        <w:rPr>
+          <w:lang w:val="en-GB"/>
+        </w:rPr>
+        <w:t>e corners of the level generation area:</w:t>
       </w:r>
     </w:p>
     <w:p>
@@ -15840,8 +15828,6 @@
           <w:lang w:val="en-GB"/>
         </w:rPr>
       </w:pPr>
-      <w:bookmarkStart w:id="21" w:name="_GoBack"/>
-      <w:bookmarkEnd w:id="21"/>
       <w:r>
         <w:rPr>
           <w:color w:val="0000FF"/>
@@ -24471,7 +24457,7 @@
                     </pic:cNvPicPr>
                   </pic:nvPicPr>
                   <pic:blipFill>
-                    <a:blip r:embed="rId39">
+                    <a:blip r:embed="rId37">
                       <a:extLst>
                         <a:ext uri="{28A0092B-C50C-407E-A947-70E740481C1C}">
                           <a14:useLocalDpi xmlns:a14="http://schemas.microsoft.com/office/drawing/2010/main" val="0"/>
@@ -26207,7 +26193,7 @@
                     </pic:cNvPicPr>
                   </pic:nvPicPr>
                   <pic:blipFill rotWithShape="1">
-                    <a:blip r:embed="rId40">
+                    <a:blip r:embed="rId38">
                       <a:extLst>
                         <a:ext uri="{28A0092B-C50C-407E-A947-70E740481C1C}">
                           <a14:useLocalDpi xmlns:a14="http://schemas.microsoft.com/office/drawing/2010/main" val="0"/>
@@ -27548,7 +27534,7 @@
                 </w:rPr>
                 <w:t xml:space="preserve"> [Viewed on the 19/03/2018]. Available from: </w:t>
               </w:r>
-              <w:hyperlink r:id="rId41" w:history="1">
+              <w:hyperlink r:id="rId39" w:history="1">
                 <w:r>
                   <w:rPr>
                     <w:rStyle w:val="IntenseReference"/>
@@ -27587,7 +27573,7 @@
                 </w:rPr>
                 <w:t xml:space="preserve"> [Viewed on the 19/03/2018]. Available from: </w:t>
               </w:r>
-              <w:hyperlink r:id="rId42" w:history="1">
+              <w:hyperlink r:id="rId40" w:history="1">
                 <w:r>
                   <w:rPr>
                     <w:rStyle w:val="IntenseReference"/>
@@ -27617,7 +27603,7 @@
                 </w:rPr>
                 <w:t xml:space="preserve">NOLAND, M., 2015. C++ Extending the Editor | Live Training | Unreal Engine. [Viewed on the 04/03/2018]. Available from: </w:t>
               </w:r>
-              <w:hyperlink r:id="rId43" w:history="1">
+              <w:hyperlink r:id="rId41" w:history="1">
                 <w:r>
                   <w:rPr>
                     <w:rStyle w:val="IntenseReference"/>
@@ -27668,7 +27654,7 @@
                 </w:rPr>
                 <w:t xml:space="preserve"> [Viewed on the 18/03/2018]. Available from: </w:t>
               </w:r>
-              <w:hyperlink r:id="rId44" w:history="1">
+              <w:hyperlink r:id="rId42" w:history="1">
                 <w:r>
                   <w:rPr>
                     <w:rStyle w:val="IntenseReference"/>
@@ -27710,7 +27696,7 @@
                 </w:rPr>
                 <w:t xml:space="preserve"> 2004-2018. Measures of Dispersion [Viewed on the 14/04/2018]. Available from: </w:t>
               </w:r>
-              <w:hyperlink r:id="rId45" w:history="1">
+              <w:hyperlink r:id="rId43" w:history="1">
                 <w:r>
                   <w:rPr>
                     <w:rStyle w:val="IntenseReference"/>
@@ -27755,7 +27741,7 @@
                 </w:rPr>
                 <w:t xml:space="preserve"> [viewed on the 05/04/2018]. Available from: </w:t>
               </w:r>
-              <w:hyperlink r:id="rId46" w:anchor="buofhro-1-D" w:history="1">
+              <w:hyperlink r:id="rId44" w:anchor="buofhro-1-D" w:history="1">
                 <w:r>
                   <w:rPr>
                     <w:rStyle w:val="IntenseReference"/>
@@ -27809,46 +27795,8 @@
 </w:document>
 </file>
 
-<file path=word/comments.xml><?xml version="1.0" encoding="utf-8"?>
-<w:comments xmlns:wpc="http://schemas.microsoft.com/office/word/2010/wordprocessingCanvas" xmlns:cx="http://schemas.microsoft.com/office/drawing/2014/chartex" xmlns:cx1="http://schemas.microsoft.com/office/drawing/2015/9/8/chartex" xmlns:mc="http://schemas.openxmlformats.org/markup-compatibility/2006" xmlns:o="urn:schemas-microsoft-com:office:office" xmlns:r="http://schemas.openxmlformats.org/officeDocument/2006/relationships" xmlns:m="http://schemas.openxmlformats.org/officeDocument/2006/math" xmlns:v="urn:schemas-microsoft-com:vml" xmlns:wp14="http://schemas.microsoft.com/office/word/2010/wordprocessingDrawing" xmlns:wp="http://schemas.openxmlformats.org/drawingml/2006/wordprocessingDrawing" xmlns:w10="urn:schemas-microsoft-com:office:word" xmlns:w="http://schemas.openxmlformats.org/wordprocessingml/2006/main" xmlns:w14="http://schemas.microsoft.com/office/word/2010/wordml" xmlns:w15="http://schemas.microsoft.com/office/word/2012/wordml" xmlns:w16se="http://schemas.microsoft.com/office/word/2015/wordml/symex" xmlns:wpg="http://schemas.microsoft.com/office/word/2010/wordprocessingGroup" xmlns:wpi="http://schemas.microsoft.com/office/word/2010/wordprocessingInk" xmlns:wne="http://schemas.microsoft.com/office/word/2006/wordml" xmlns:wps="http://schemas.microsoft.com/office/word/2010/wordprocessingShape" mc:Ignorable="w14 w15 w16se wp14">
-  <w:comment w:id="9" w:author="james moran" w:date="2018-04-06T17:30:00Z" w:initials="jm">
-    <w:p>
-      <w:pPr>
-        <w:pStyle w:val="CommentText"/>
-      </w:pPr>
-      <w:r>
-        <w:rPr>
-          <w:rStyle w:val="CommentReference"/>
-        </w:rPr>
-        <w:annotationRef/>
-      </w:r>
-      <w:r>
-        <w:t>ADD MORE COMBINATIONS (FOR THE WEST, EAST, AND SOUTH EDGES AS WELL)!!</w:t>
-      </w:r>
-    </w:p>
-    <w:p>
-      <w:pPr>
-        <w:pStyle w:val="CommentText"/>
-      </w:pPr>
-    </w:p>
-  </w:comment>
-</w:comments>
-</file>
-
-<file path=word/commentsExtended.xml><?xml version="1.0" encoding="utf-8"?>
-<w15:commentsEx xmlns:wpc="http://schemas.microsoft.com/office/word/2010/wordprocessingCanvas" xmlns:cx="http://schemas.microsoft.com/office/drawing/2014/chartex" xmlns:cx1="http://schemas.microsoft.com/office/drawing/2015/9/8/chartex" xmlns:mc="http://schemas.openxmlformats.org/markup-compatibility/2006" xmlns:o="urn:schemas-microsoft-com:office:office" xmlns:r="http://schemas.openxmlformats.org/officeDocument/2006/relationships" xmlns:m="http://schemas.openxmlformats.org/officeDocument/2006/math" xmlns:v="urn:schemas-microsoft-com:vml" xmlns:wp14="http://schemas.microsoft.com/office/word/2010/wordprocessingDrawing" xmlns:wp="http://schemas.openxmlformats.org/drawingml/2006/wordprocessingDrawing" xmlns:w10="urn:schemas-microsoft-com:office:word" xmlns:w="http://schemas.openxmlformats.org/wordprocessingml/2006/main" xmlns:w14="http://schemas.microsoft.com/office/word/2010/wordml" xmlns:w15="http://schemas.microsoft.com/office/word/2012/wordml" xmlns:w16se="http://schemas.microsoft.com/office/word/2015/wordml/symex" xmlns:wpg="http://schemas.microsoft.com/office/word/2010/wordprocessingGroup" xmlns:wpi="http://schemas.microsoft.com/office/word/2010/wordprocessingInk" xmlns:wne="http://schemas.microsoft.com/office/word/2006/wordml" xmlns:wps="http://schemas.microsoft.com/office/word/2010/wordprocessingShape" mc:Ignorable="w14 w15 w16se wp14">
-  <w15:commentEx w15:paraId="53DC97A3" w15:done="0"/>
-</w15:commentsEx>
-</file>
-
-<file path=word/commentsIds.xml><?xml version="1.0" encoding="utf-8"?>
-<w16cid:commentsIds xmlns:wpc="http://schemas.microsoft.com/office/word/2010/wordprocessingCanvas" xmlns:cx="http://schemas.microsoft.com/office/drawing/2014/chartex" xmlns:cx1="http://schemas.microsoft.com/office/drawing/2015/9/8/chartex" xmlns:cx2="http://schemas.microsoft.com/office/drawing/2015/10/21/chartex" xmlns:cx3="http://schemas.microsoft.com/office/drawing/2016/5/9/chartex" xmlns:cx4="http://schemas.microsoft.com/office/drawing/2016/5/10/chartex" xmlns:cx5="http://schemas.microsoft.com/office/drawing/2016/5/11/chartex" xmlns:cx6="http://schemas.microsoft.com/office/drawing/2016/5/12/chartex" xmlns:cx7="http://schemas.microsoft.com/office/drawing/2016/5/13/chartex" xmlns:cx8="http://schemas.microsoft.com/office/drawing/2016/5/14/chartex" xmlns:mc="http://schemas.openxmlformats.org/markup-compatibility/2006" xmlns:aink="http://schemas.microsoft.com/office/drawing/2016/ink" xmlns:am3d="http://schemas.microsoft.com/office/drawing/2017/model3d" xmlns:o="urn:schemas-microsoft-com:office:office" xmlns:r="http://schemas.openxmlformats.org/officeDocument/2006/relationships" xmlns:m="http://schemas.openxmlformats.org/officeDocument/2006/math" xmlns:v="urn:schemas-microsoft-com:vml" xmlns:wp14="http://schemas.microsoft.com/office/word/2010/wordprocessingDrawing" xmlns:wp="http://schemas.openxmlformats.org/drawingml/2006/wordprocessingDrawing" xmlns:w10="urn:schemas-microsoft-com:office:word" xmlns:w="http://schemas.openxmlformats.org/wordprocessingml/2006/main" xmlns:w14="http://schemas.microsoft.com/office/word/2010/wordml" xmlns:w15="http://schemas.microsoft.com/office/word/2012/wordml" xmlns:w16cid="http://schemas.microsoft.com/office/word/2016/wordml/cid" xmlns:w16se="http://schemas.microsoft.com/office/word/2015/wordml/symex" xmlns:wpg="http://schemas.microsoft.com/office/word/2010/wordprocessingGroup" xmlns:wpi="http://schemas.microsoft.com/office/word/2010/wordprocessingInk" xmlns:wne="http://schemas.microsoft.com/office/word/2006/wordml" xmlns:wps="http://schemas.microsoft.com/office/word/2010/wordprocessingShape" mc:Ignorable="w14 w15 w16se w16cid wp14">
-  <w16cid:commentId w16cid:paraId="53DC97A3" w16cid:durableId="1E722D49"/>
-</w16cid:commentsIds>
-</file>
-
 <file path=word/endnotes.xml><?xml version="1.0" encoding="utf-8"?>
-<w:endnotes xmlns:wpc="http://schemas.microsoft.com/office/word/2010/wordprocessingCanvas" xmlns:cx="http://schemas.microsoft.com/office/drawing/2014/chartex" xmlns:cx1="http://schemas.microsoft.com/office/drawing/2015/9/8/chartex" xmlns:mc="http://schemas.openxmlformats.org/markup-compatibility/2006" xmlns:o="urn:schemas-microsoft-com:office:office" xmlns:r="http://schemas.openxmlformats.org/officeDocument/2006/relationships" xmlns:m="http://schemas.openxmlformats.org/officeDocument/2006/math" xmlns:v="urn:schemas-microsoft-com:vml" xmlns:wp14="http://schemas.microsoft.com/office/word/2010/wordprocessingDrawing" xmlns:wp="http://schemas.openxmlformats.org/drawingml/2006/wordprocessingDrawing" xmlns:w10="urn:schemas-microsoft-com:office:word" xmlns:w="http://schemas.openxmlformats.org/wordprocessingml/2006/main" xmlns:w14="http://schemas.microsoft.com/office/word/2010/wordml" xmlns:w15="http://schemas.microsoft.com/office/word/2012/wordml" xmlns:w16se="http://schemas.microsoft.com/office/word/2015/wordml/symex" xmlns:wpg="http://schemas.microsoft.com/office/word/2010/wordprocessingGroup" xmlns:wpi="http://schemas.microsoft.com/office/word/2010/wordprocessingInk" xmlns:wne="http://schemas.microsoft.com/office/word/2006/wordml" xmlns:wps="http://schemas.microsoft.com/office/word/2010/wordprocessingShape" mc:Ignorable="w14 w15 w16se wp14">
+<w:endnotes xmlns:wpc="http://schemas.microsoft.com/office/word/2010/wordprocessingCanvas" xmlns:cx="http://schemas.microsoft.com/office/drawing/2014/chartex" xmlns:cx1="http://schemas.microsoft.com/office/drawing/2015/9/8/chartex" xmlns:cx2="http://schemas.microsoft.com/office/drawing/2015/10/21/chartex" xmlns:cx3="http://schemas.microsoft.com/office/drawing/2016/5/9/chartex" xmlns:cx4="http://schemas.microsoft.com/office/drawing/2016/5/10/chartex" xmlns:cx5="http://schemas.microsoft.com/office/drawing/2016/5/11/chartex" xmlns:cx6="http://schemas.microsoft.com/office/drawing/2016/5/12/chartex" xmlns:cx7="http://schemas.microsoft.com/office/drawing/2016/5/13/chartex" xmlns:cx8="http://schemas.microsoft.com/office/drawing/2016/5/14/chartex" xmlns:mc="http://schemas.openxmlformats.org/markup-compatibility/2006" xmlns:aink="http://schemas.microsoft.com/office/drawing/2016/ink" xmlns:am3d="http://schemas.microsoft.com/office/drawing/2017/model3d" xmlns:o="urn:schemas-microsoft-com:office:office" xmlns:r="http://schemas.openxmlformats.org/officeDocument/2006/relationships" xmlns:m="http://schemas.openxmlformats.org/officeDocument/2006/math" xmlns:v="urn:schemas-microsoft-com:vml" xmlns:wp14="http://schemas.microsoft.com/office/word/2010/wordprocessingDrawing" xmlns:wp="http://schemas.openxmlformats.org/drawingml/2006/wordprocessingDrawing" xmlns:w10="urn:schemas-microsoft-com:office:word" xmlns:w="http://schemas.openxmlformats.org/wordprocessingml/2006/main" xmlns:w14="http://schemas.microsoft.com/office/word/2010/wordml" xmlns:w15="http://schemas.microsoft.com/office/word/2012/wordml" xmlns:w16cid="http://schemas.microsoft.com/office/word/2016/wordml/cid" xmlns:w16se="http://schemas.microsoft.com/office/word/2015/wordml/symex" xmlns:wpg="http://schemas.microsoft.com/office/word/2010/wordprocessingGroup" xmlns:wpi="http://schemas.microsoft.com/office/word/2010/wordprocessingInk" xmlns:wne="http://schemas.microsoft.com/office/word/2006/wordml" xmlns:wps="http://schemas.microsoft.com/office/word/2010/wordprocessingShape" mc:Ignorable="w14 w15 w16se w16cid wp14">
   <w:endnote w:type="separator" w:id="-1">
     <w:p>
       <w:pPr>
@@ -27873,7 +27821,7 @@
 </file>
 
 <file path=word/footnotes.xml><?xml version="1.0" encoding="utf-8"?>
-<w:footnotes xmlns:wpc="http://schemas.microsoft.com/office/word/2010/wordprocessingCanvas" xmlns:cx="http://schemas.microsoft.com/office/drawing/2014/chartex" xmlns:cx1="http://schemas.microsoft.com/office/drawing/2015/9/8/chartex" xmlns:mc="http://schemas.openxmlformats.org/markup-compatibility/2006" xmlns:o="urn:schemas-microsoft-com:office:office" xmlns:r="http://schemas.openxmlformats.org/officeDocument/2006/relationships" xmlns:m="http://schemas.openxmlformats.org/officeDocument/2006/math" xmlns:v="urn:schemas-microsoft-com:vml" xmlns:wp14="http://schemas.microsoft.com/office/word/2010/wordprocessingDrawing" xmlns:wp="http://schemas.openxmlformats.org/drawingml/2006/wordprocessingDrawing" xmlns:w10="urn:schemas-microsoft-com:office:word" xmlns:w="http://schemas.openxmlformats.org/wordprocessingml/2006/main" xmlns:w14="http://schemas.microsoft.com/office/word/2010/wordml" xmlns:w15="http://schemas.microsoft.com/office/word/2012/wordml" xmlns:w16se="http://schemas.microsoft.com/office/word/2015/wordml/symex" xmlns:wpg="http://schemas.microsoft.com/office/word/2010/wordprocessingGroup" xmlns:wpi="http://schemas.microsoft.com/office/word/2010/wordprocessingInk" xmlns:wne="http://schemas.microsoft.com/office/word/2006/wordml" xmlns:wps="http://schemas.microsoft.com/office/word/2010/wordprocessingShape" mc:Ignorable="w14 w15 w16se wp14">
+<w:footnotes xmlns:wpc="http://schemas.microsoft.com/office/word/2010/wordprocessingCanvas" xmlns:cx="http://schemas.microsoft.com/office/drawing/2014/chartex" xmlns:cx1="http://schemas.microsoft.com/office/drawing/2015/9/8/chartex" xmlns:cx2="http://schemas.microsoft.com/office/drawing/2015/10/21/chartex" xmlns:cx3="http://schemas.microsoft.com/office/drawing/2016/5/9/chartex" xmlns:cx4="http://schemas.microsoft.com/office/drawing/2016/5/10/chartex" xmlns:cx5="http://schemas.microsoft.com/office/drawing/2016/5/11/chartex" xmlns:cx6="http://schemas.microsoft.com/office/drawing/2016/5/12/chartex" xmlns:cx7="http://schemas.microsoft.com/office/drawing/2016/5/13/chartex" xmlns:cx8="http://schemas.microsoft.com/office/drawing/2016/5/14/chartex" xmlns:mc="http://schemas.openxmlformats.org/markup-compatibility/2006" xmlns:aink="http://schemas.microsoft.com/office/drawing/2016/ink" xmlns:am3d="http://schemas.microsoft.com/office/drawing/2017/model3d" xmlns:o="urn:schemas-microsoft-com:office:office" xmlns:r="http://schemas.openxmlformats.org/officeDocument/2006/relationships" xmlns:m="http://schemas.openxmlformats.org/officeDocument/2006/math" xmlns:v="urn:schemas-microsoft-com:vml" xmlns:wp14="http://schemas.microsoft.com/office/word/2010/wordprocessingDrawing" xmlns:wp="http://schemas.openxmlformats.org/drawingml/2006/wordprocessingDrawing" xmlns:w10="urn:schemas-microsoft-com:office:word" xmlns:w="http://schemas.openxmlformats.org/wordprocessingml/2006/main" xmlns:w14="http://schemas.microsoft.com/office/word/2010/wordml" xmlns:w15="http://schemas.microsoft.com/office/word/2012/wordml" xmlns:w16cid="http://schemas.microsoft.com/office/word/2016/wordml/cid" xmlns:w16se="http://schemas.microsoft.com/office/word/2015/wordml/symex" xmlns:wpg="http://schemas.microsoft.com/office/word/2010/wordprocessingGroup" xmlns:wpi="http://schemas.microsoft.com/office/word/2010/wordprocessingInk" xmlns:wne="http://schemas.microsoft.com/office/word/2006/wordml" xmlns:wps="http://schemas.microsoft.com/office/word/2010/wordprocessingShape" mc:Ignorable="w14 w15 w16se w16cid wp14">
   <w:footnote w:type="separator" w:id="-1">
     <w:p>
       <w:pPr>
@@ -27898,7 +27846,7 @@
 </file>
 
 <file path=word/numbering.xml><?xml version="1.0" encoding="utf-8"?>
-<w:numbering xmlns:wpc="http://schemas.microsoft.com/office/word/2010/wordprocessingCanvas" xmlns:cx="http://schemas.microsoft.com/office/drawing/2014/chartex" xmlns:cx1="http://schemas.microsoft.com/office/drawing/2015/9/8/chartex" xmlns:mc="http://schemas.openxmlformats.org/markup-compatibility/2006" xmlns:o="urn:schemas-microsoft-com:office:office" xmlns:r="http://schemas.openxmlformats.org/officeDocument/2006/relationships" xmlns:m="http://schemas.openxmlformats.org/officeDocument/2006/math" xmlns:v="urn:schemas-microsoft-com:vml" xmlns:wp14="http://schemas.microsoft.com/office/word/2010/wordprocessingDrawing" xmlns:wp="http://schemas.openxmlformats.org/drawingml/2006/wordprocessingDrawing" xmlns:w10="urn:schemas-microsoft-com:office:word" xmlns:w="http://schemas.openxmlformats.org/wordprocessingml/2006/main" xmlns:w14="http://schemas.microsoft.com/office/word/2010/wordml" xmlns:w15="http://schemas.microsoft.com/office/word/2012/wordml" xmlns:w16se="http://schemas.microsoft.com/office/word/2015/wordml/symex" xmlns:wpg="http://schemas.microsoft.com/office/word/2010/wordprocessingGroup" xmlns:wpi="http://schemas.microsoft.com/office/word/2010/wordprocessingInk" xmlns:wne="http://schemas.microsoft.com/office/word/2006/wordml" xmlns:wps="http://schemas.microsoft.com/office/word/2010/wordprocessingShape" mc:Ignorable="w14 w15 w16se wp14">
+<w:numbering xmlns:wpc="http://schemas.microsoft.com/office/word/2010/wordprocessingCanvas" xmlns:cx="http://schemas.microsoft.com/office/drawing/2014/chartex" xmlns:cx1="http://schemas.microsoft.com/office/drawing/2015/9/8/chartex" xmlns:cx2="http://schemas.microsoft.com/office/drawing/2015/10/21/chartex" xmlns:cx3="http://schemas.microsoft.com/office/drawing/2016/5/9/chartex" xmlns:cx4="http://schemas.microsoft.com/office/drawing/2016/5/10/chartex" xmlns:cx5="http://schemas.microsoft.com/office/drawing/2016/5/11/chartex" xmlns:cx6="http://schemas.microsoft.com/office/drawing/2016/5/12/chartex" xmlns:cx7="http://schemas.microsoft.com/office/drawing/2016/5/13/chartex" xmlns:cx8="http://schemas.microsoft.com/office/drawing/2016/5/14/chartex" xmlns:mc="http://schemas.openxmlformats.org/markup-compatibility/2006" xmlns:aink="http://schemas.microsoft.com/office/drawing/2016/ink" xmlns:am3d="http://schemas.microsoft.com/office/drawing/2017/model3d" xmlns:o="urn:schemas-microsoft-com:office:office" xmlns:r="http://schemas.openxmlformats.org/officeDocument/2006/relationships" xmlns:m="http://schemas.openxmlformats.org/officeDocument/2006/math" xmlns:v="urn:schemas-microsoft-com:vml" xmlns:wp14="http://schemas.microsoft.com/office/word/2010/wordprocessingDrawing" xmlns:wp="http://schemas.openxmlformats.org/drawingml/2006/wordprocessingDrawing" xmlns:w10="urn:schemas-microsoft-com:office:word" xmlns:w="http://schemas.openxmlformats.org/wordprocessingml/2006/main" xmlns:w14="http://schemas.microsoft.com/office/word/2010/wordml" xmlns:w15="http://schemas.microsoft.com/office/word/2012/wordml" xmlns:w16cid="http://schemas.microsoft.com/office/word/2016/wordml/cid" xmlns:w16se="http://schemas.microsoft.com/office/word/2015/wordml/symex" xmlns:wpg="http://schemas.microsoft.com/office/word/2010/wordprocessingGroup" xmlns:wpi="http://schemas.microsoft.com/office/word/2010/wordprocessingInk" xmlns:wne="http://schemas.microsoft.com/office/word/2006/wordml" xmlns:wps="http://schemas.microsoft.com/office/word/2010/wordprocessingShape" mc:Ignorable="w14 w15 w16se w16cid wp14">
   <w:abstractNum w:abstractNumId="0" w15:restartNumberingAfterBreak="0">
     <w:nsid w:val="1C3F55CF"/>
     <w:multiLevelType w:val="hybridMultilevel"/>
@@ -28639,16 +28587,8 @@
 </w:numbering>
 </file>
 
-<file path=word/people.xml><?xml version="1.0" encoding="utf-8"?>
-<w15:people xmlns:wpc="http://schemas.microsoft.com/office/word/2010/wordprocessingCanvas" xmlns:cx="http://schemas.microsoft.com/office/drawing/2014/chartex" xmlns:cx1="http://schemas.microsoft.com/office/drawing/2015/9/8/chartex" xmlns:mc="http://schemas.openxmlformats.org/markup-compatibility/2006" xmlns:o="urn:schemas-microsoft-com:office:office" xmlns:r="http://schemas.openxmlformats.org/officeDocument/2006/relationships" xmlns:m="http://schemas.openxmlformats.org/officeDocument/2006/math" xmlns:v="urn:schemas-microsoft-com:vml" xmlns:wp14="http://schemas.microsoft.com/office/word/2010/wordprocessingDrawing" xmlns:wp="http://schemas.openxmlformats.org/drawingml/2006/wordprocessingDrawing" xmlns:w10="urn:schemas-microsoft-com:office:word" xmlns:w="http://schemas.openxmlformats.org/wordprocessingml/2006/main" xmlns:w14="http://schemas.microsoft.com/office/word/2010/wordml" xmlns:w15="http://schemas.microsoft.com/office/word/2012/wordml" xmlns:w16se="http://schemas.microsoft.com/office/word/2015/wordml/symex" xmlns:wpg="http://schemas.microsoft.com/office/word/2010/wordprocessingGroup" xmlns:wpi="http://schemas.microsoft.com/office/word/2010/wordprocessingInk" xmlns:wne="http://schemas.microsoft.com/office/word/2006/wordml" xmlns:wps="http://schemas.microsoft.com/office/word/2010/wordprocessingShape" mc:Ignorable="w14 w15 w16se wp14">
-  <w15:person w15:author="james moran">
-    <w15:presenceInfo w15:providerId="Windows Live" w15:userId="9e04013268ef5d4d"/>
-  </w15:person>
-</w15:people>
-</file>
-
 <file path=word/styles.xml><?xml version="1.0" encoding="utf-8"?>
-<w:styles xmlns:mc="http://schemas.openxmlformats.org/markup-compatibility/2006" xmlns:r="http://schemas.openxmlformats.org/officeDocument/2006/relationships" xmlns:w="http://schemas.openxmlformats.org/wordprocessingml/2006/main" xmlns:w14="http://schemas.microsoft.com/office/word/2010/wordml" xmlns:w15="http://schemas.microsoft.com/office/word/2012/wordml" xmlns:w16se="http://schemas.microsoft.com/office/word/2015/wordml/symex" mc:Ignorable="w14 w15 w16se">
+<w:styles xmlns:mc="http://schemas.openxmlformats.org/markup-compatibility/2006" xmlns:r="http://schemas.openxmlformats.org/officeDocument/2006/relationships" xmlns:w="http://schemas.openxmlformats.org/wordprocessingml/2006/main" xmlns:w14="http://schemas.microsoft.com/office/word/2010/wordml" xmlns:w15="http://schemas.microsoft.com/office/word/2012/wordml" xmlns:w16cid="http://schemas.microsoft.com/office/word/2016/wordml/cid" xmlns:w16se="http://schemas.microsoft.com/office/word/2015/wordml/symex" mc:Ignorable="w14 w15 w16se w16cid">
   <w:docDefaults>
     <w:rPrDefault>
       <w:rPr>
@@ -28664,7 +28604,7 @@
       </w:pPr>
     </w:pPrDefault>
   </w:docDefaults>
-  <w:latentStyles w:defLockedState="0" w:defUIPriority="99" w:defSemiHidden="0" w:defUnhideWhenUsed="0" w:defQFormat="0" w:count="371">
+  <w:latentStyles w:defLockedState="0" w:defUIPriority="99" w:defSemiHidden="0" w:defUnhideWhenUsed="0" w:defQFormat="0" w:count="375">
     <w:lsdException w:name="Normal" w:uiPriority="0" w:qFormat="1"/>
     <w:lsdException w:name="heading 1" w:uiPriority="9" w:qFormat="1"/>
     <w:lsdException w:name="heading 2" w:semiHidden="1" w:uiPriority="9" w:unhideWhenUsed="1" w:qFormat="1"/>
@@ -28770,7 +28710,6 @@
     <w:lsdException w:name="HTML Sample" w:semiHidden="1" w:unhideWhenUsed="1"/>
     <w:lsdException w:name="HTML Typewriter" w:semiHidden="1" w:unhideWhenUsed="1"/>
     <w:lsdException w:name="HTML Variable" w:semiHidden="1" w:unhideWhenUsed="1"/>
-    <w:lsdException w:name="Normal Table" w:semiHidden="1" w:unhideWhenUsed="1"/>
     <w:lsdException w:name="annotation subject" w:semiHidden="1" w:unhideWhenUsed="1"/>
     <w:lsdException w:name="No List" w:semiHidden="1" w:unhideWhenUsed="1"/>
     <w:lsdException w:name="Outline List 1" w:semiHidden="1" w:unhideWhenUsed="1"/>
@@ -28814,10 +28753,8 @@
     <w:lsdException w:name="Table Elegant" w:semiHidden="1" w:unhideWhenUsed="1"/>
     <w:lsdException w:name="Table Professional" w:semiHidden="1" w:unhideWhenUsed="1"/>
     <w:lsdException w:name="Table Subtle 1" w:semiHidden="1" w:unhideWhenUsed="1"/>
-    <w:lsdException w:name="Table Subtle 2" w:semiHidden="1" w:unhideWhenUsed="1"/>
     <w:lsdException w:name="Table Web 1" w:semiHidden="1" w:unhideWhenUsed="1"/>
     <w:lsdException w:name="Table Web 2" w:semiHidden="1" w:unhideWhenUsed="1"/>
-    <w:lsdException w:name="Table Web 3" w:semiHidden="1" w:unhideWhenUsed="1"/>
     <w:lsdException w:name="Balloon Text" w:semiHidden="1" w:unhideWhenUsed="1"/>
     <w:lsdException w:name="Table Grid" w:uiPriority="39"/>
     <w:lsdException w:name="Table Theme" w:semiHidden="1" w:unhideWhenUsed="1"/>
@@ -29036,6 +28973,10 @@
     <w:lsdException w:name="List Table 5 Dark Accent 6" w:uiPriority="50"/>
     <w:lsdException w:name="List Table 6 Colorful Accent 6" w:uiPriority="51"/>
     <w:lsdException w:name="List Table 7 Colorful Accent 6" w:uiPriority="52"/>
+    <w:lsdException w:name="Mention" w:semiHidden="1" w:unhideWhenUsed="1"/>
+    <w:lsdException w:name="Smart Hyperlink" w:semiHidden="1" w:unhideWhenUsed="1"/>
+    <w:lsdException w:name="Hashtag" w:semiHidden="1" w:unhideWhenUsed="1"/>
+    <w:lsdException w:name="Unresolved Mention" w:semiHidden="1" w:unhideWhenUsed="1"/>
   </w:latentStyles>
   <w:style w:type="paragraph" w:default="1" w:styleId="Normal">
     <w:name w:val="Normal"/>
@@ -29104,6 +29045,28 @@
       <w:color w:val="1F3763" w:themeColor="accent1" w:themeShade="7F"/>
       <w:sz w:val="24"/>
       <w:szCs w:val="24"/>
+    </w:rPr>
+  </w:style>
+  <w:style w:type="paragraph" w:styleId="Heading4">
+    <w:name w:val="heading 4"/>
+    <w:basedOn w:val="Normal"/>
+    <w:next w:val="Normal"/>
+    <w:link w:val="Heading4Char"/>
+    <w:uiPriority w:val="9"/>
+    <w:unhideWhenUsed/>
+    <w:qFormat/>
+    <w:rsid w:val="007A153C"/>
+    <w:pPr>
+      <w:keepNext/>
+      <w:keepLines/>
+      <w:spacing w:before="40" w:after="0"/>
+      <w:outlineLvl w:val="3"/>
+    </w:pPr>
+    <w:rPr>
+      <w:rFonts w:asciiTheme="majorHAnsi" w:eastAsiaTheme="majorEastAsia" w:hAnsiTheme="majorHAnsi" w:cstheme="majorBidi"/>
+      <w:i/>
+      <w:iCs/>
+      <w:color w:val="2F5496" w:themeColor="accent1" w:themeShade="BF"/>
     </w:rPr>
   </w:style>
   <w:style w:type="character" w:default="1" w:styleId="DefaultParagraphFont">
@@ -29348,8 +29311,8 @@
       <w:color w:val="808080"/>
     </w:rPr>
   </w:style>
-  <w:style w:type="character" w:customStyle="1" w:styleId="UnresolvedMention">
-    <w:name w:val="Unresolved Mention"/>
+  <w:style w:type="character" w:customStyle="1" w:styleId="UnresolvedMention2">
+    <w:name w:val="Unresolved Mention2"/>
     <w:basedOn w:val="DefaultParagraphFont"/>
     <w:uiPriority w:val="99"/>
     <w:semiHidden/>
@@ -29535,6 +29498,19 @@
     <w:link w:val="Footer"/>
     <w:uiPriority w:val="99"/>
     <w:rsid w:val="00BC6ED4"/>
+  </w:style>
+  <w:style w:type="character" w:customStyle="1" w:styleId="Heading4Char">
+    <w:name w:val="Heading 4 Char"/>
+    <w:basedOn w:val="DefaultParagraphFont"/>
+    <w:link w:val="Heading4"/>
+    <w:uiPriority w:val="9"/>
+    <w:rsid w:val="007A153C"/>
+    <w:rPr>
+      <w:rFonts w:asciiTheme="majorHAnsi" w:eastAsiaTheme="majorEastAsia" w:hAnsiTheme="majorHAnsi" w:cstheme="majorBidi"/>
+      <w:i/>
+      <w:iCs/>
+      <w:color w:val="2F5496" w:themeColor="accent1" w:themeShade="BF"/>
+    </w:rPr>
   </w:style>
 </w:styles>
 </file>
@@ -29858,7 +29834,7 @@
 </file>
 
 <file path=customXml/itemProps2.xml><?xml version="1.0" encoding="utf-8"?>
-<ds:datastoreItem xmlns:ds="http://schemas.openxmlformats.org/officeDocument/2006/customXml" ds:itemID="{080AFA06-95CF-46F8-AA5E-160D9122A33D}">
+<ds:datastoreItem xmlns:ds="http://schemas.openxmlformats.org/officeDocument/2006/customXml" ds:itemID="{CDCFBE9E-98EC-4F8F-8568-082C2E3507BC}">
   <ds:schemaRefs>
     <ds:schemaRef ds:uri="http://schemas.openxmlformats.org/officeDocument/2006/bibliography"/>
   </ds:schemaRefs>

</xml_diff>